<commit_message>
Annotations used in JUNIT
</commit_message>
<xml_diff>
--- a/Unit Testing (JUNIT basics).docx
+++ b/Unit Testing (JUNIT basics).docx
@@ -133,15 +133,7 @@
         <w:t>Feedback Loop</w:t>
       </w:r>
       <w:r>
-        <w:t xml:space="preserve">: Unit testing provides rapid feedback to developers by quickly identifying defects or regressions in the code. This allows developers to catch and fix issues early in the development process, reducing the cost and effort of debugging </w:t>
-      </w:r>
-      <w:proofErr w:type="gramStart"/>
-      <w:r>
-        <w:t>later on</w:t>
-      </w:r>
-      <w:proofErr w:type="gramEnd"/>
-      <w:r>
-        <w:t>.</w:t>
+        <w:t>: Unit testing provides rapid feedback to developers by quickly identifying defects or regressions in the code. This allows developers to catch and fix issues early in the development process, reducing the cost and effort of debugging later on.</w:t>
       </w:r>
     </w:p>
     <w:p>
@@ -377,6 +369,7 @@
       <w:r>
         <w:t xml:space="preserve">: JUnit provides a set of assertion methods that are used to verify the expected outcomes of test cases. These assertion methods include </w:t>
       </w:r>
+      <w:proofErr w:type="spellStart"/>
       <w:r>
         <w:rPr>
           <w:b/>
@@ -384,9 +377,11 @@
         </w:rPr>
         <w:t>assertEquals</w:t>
       </w:r>
+      <w:proofErr w:type="spellEnd"/>
       <w:r>
         <w:t xml:space="preserve">, </w:t>
       </w:r>
+      <w:proofErr w:type="spellStart"/>
       <w:r>
         <w:rPr>
           <w:b/>
@@ -394,9 +389,11 @@
         </w:rPr>
         <w:t>assertTrue</w:t>
       </w:r>
+      <w:proofErr w:type="spellEnd"/>
       <w:r>
         <w:t xml:space="preserve">, </w:t>
       </w:r>
+      <w:proofErr w:type="spellStart"/>
       <w:r>
         <w:rPr>
           <w:b/>
@@ -404,9 +401,11 @@
         </w:rPr>
         <w:t>assertFalse</w:t>
       </w:r>
+      <w:proofErr w:type="spellEnd"/>
       <w:r>
         <w:t xml:space="preserve">, </w:t>
       </w:r>
+      <w:proofErr w:type="spellStart"/>
       <w:r>
         <w:rPr>
           <w:b/>
@@ -414,9 +413,11 @@
         </w:rPr>
         <w:t>assertNull</w:t>
       </w:r>
+      <w:proofErr w:type="spellEnd"/>
       <w:r>
         <w:t xml:space="preserve">, </w:t>
       </w:r>
+      <w:proofErr w:type="spellStart"/>
       <w:r>
         <w:rPr>
           <w:b/>
@@ -424,9 +425,11 @@
         </w:rPr>
         <w:t>assertNotNull</w:t>
       </w:r>
+      <w:proofErr w:type="spellEnd"/>
       <w:r>
         <w:t xml:space="preserve">, </w:t>
       </w:r>
+      <w:proofErr w:type="spellStart"/>
       <w:r>
         <w:rPr>
           <w:b/>
@@ -434,9 +437,11 @@
         </w:rPr>
         <w:t>assertSame</w:t>
       </w:r>
+      <w:proofErr w:type="spellEnd"/>
       <w:r>
         <w:t xml:space="preserve">, </w:t>
       </w:r>
+      <w:proofErr w:type="spellStart"/>
       <w:r>
         <w:rPr>
           <w:b/>
@@ -444,6 +449,7 @@
         </w:rPr>
         <w:t>assertNotSame</w:t>
       </w:r>
+      <w:proofErr w:type="spellEnd"/>
       <w:r>
         <w:t>, and others. Developers use these assertions to check whether the actual results produced by the code under test match the expected results.</w:t>
       </w:r>
@@ -521,6 +527,7 @@
       <w:r>
         <w:t xml:space="preserve"> attribute or </w:t>
       </w:r>
+      <w:proofErr w:type="spellStart"/>
       <w:r>
         <w:rPr>
           <w:b/>
@@ -528,6 +535,7 @@
         </w:rPr>
         <w:t>assertThrows</w:t>
       </w:r>
+      <w:proofErr w:type="spellEnd"/>
       <w:r>
         <w:t xml:space="preserve"> method to specify that a test method is expected to throw a particular exception.</w:t>
       </w:r>
@@ -547,15 +555,23 @@
         <w:t>Assertions Library</w:t>
       </w:r>
       <w:r>
-        <w:t xml:space="preserve">: JUnit comes with a built-in </w:t>
-      </w:r>
-      <w:proofErr w:type="gramStart"/>
-      <w:r>
-        <w:t>assertions</w:t>
-      </w:r>
-      <w:proofErr w:type="gramEnd"/>
-      <w:r>
-        <w:t xml:space="preserve"> library, but developers can also use third-party libraries like Hamcrest or AssertJ for more expressive and readable assertions.</w:t>
+        <w:t xml:space="preserve">: JUnit comes with a built-in assertions library, but developers can also use third-party libraries like </w:t>
+      </w:r>
+      <w:proofErr w:type="spellStart"/>
+      <w:r>
+        <w:t>Hamcrest</w:t>
+      </w:r>
+      <w:proofErr w:type="spellEnd"/>
+      <w:r>
+        <w:t xml:space="preserve"> or </w:t>
+      </w:r>
+      <w:proofErr w:type="spellStart"/>
+      <w:r>
+        <w:t>AssertJ</w:t>
+      </w:r>
+      <w:proofErr w:type="spellEnd"/>
+      <w:r>
+        <w:t xml:space="preserve"> for more expressive and readable assertions.</w:t>
       </w:r>
     </w:p>
     <w:p>
@@ -582,6 +598,459 @@
       </w:r>
     </w:p>
     <w:p/>
+    <w:p/>
+    <w:p>
+      <w:pPr>
+        <w:jc w:val="center"/>
+        <w:rPr>
+          <w:b/>
+          <w:bCs/>
+        </w:rPr>
+      </w:pPr>
+      <w:r>
+        <w:rPr>
+          <w:b/>
+          <w:bCs/>
+        </w:rPr>
+        <w:lastRenderedPageBreak/>
+        <w:t>Annotations used in JUNIT</w:t>
+      </w:r>
+    </w:p>
+    <w:p>
+      <w:r>
+        <w:t>In JUnit, annotations are special markers used to provide metadata and instructions to the test runner and framework about how to execute the test methods. Annotations allow developers to define test cases, setup methods, teardown methods, parameterized tests, and more with a simple and intuitive syntax. Here are some commonly used annotations in JUnit:</w:t>
+      </w:r>
+    </w:p>
+    <w:p>
+      <w:pPr>
+        <w:numPr>
+          <w:ilvl w:val="0"/>
+          <w:numId w:val="4"/>
+        </w:numPr>
+      </w:pPr>
+      <w:r>
+        <w:rPr>
+          <w:b/>
+          <w:bCs/>
+        </w:rPr>
+        <w:t>@Test</w:t>
+      </w:r>
+      <w:r>
+        <w:t xml:space="preserve">: This annotation marks a method as a test method. The test runner will execute methods annotated with </w:t>
+      </w:r>
+      <w:r>
+        <w:rPr>
+          <w:b/>
+          <w:bCs/>
+        </w:rPr>
+        <w:t>@Test</w:t>
+      </w:r>
+      <w:r>
+        <w:t xml:space="preserve"> to perform the actual testing. Each method annotated with </w:t>
+      </w:r>
+      <w:r>
+        <w:rPr>
+          <w:b/>
+          <w:bCs/>
+        </w:rPr>
+        <w:t>@Test</w:t>
+      </w:r>
+      <w:r>
+        <w:t xml:space="preserve"> represents a single test case.</w:t>
+      </w:r>
+    </w:p>
+    <w:p>
+      <w:pPr>
+        <w:ind w:left="720"/>
+      </w:pPr>
+      <w:r>
+        <w:t>@Test</w:t>
+      </w:r>
+    </w:p>
+    <w:p>
+      <w:pPr>
+        <w:ind w:left="720"/>
+      </w:pPr>
+      <w:r>
+        <w:t xml:space="preserve">public void </w:t>
+      </w:r>
+      <w:proofErr w:type="spellStart"/>
+      <w:r>
+        <w:t>testMethod</w:t>
+      </w:r>
+      <w:proofErr w:type="spellEnd"/>
+      <w:r>
+        <w:t>() {</w:t>
+      </w:r>
+    </w:p>
+    <w:p>
+      <w:pPr>
+        <w:ind w:left="720"/>
+      </w:pPr>
+      <w:r>
+        <w:t xml:space="preserve">    // Test logic here</w:t>
+      </w:r>
+    </w:p>
+    <w:p>
+      <w:pPr>
+        <w:ind w:left="720"/>
+      </w:pPr>
+      <w:r>
+        <w:t>}</w:t>
+      </w:r>
+    </w:p>
+    <w:p>
+      <w:pPr>
+        <w:pStyle w:val="ListParagraph"/>
+        <w:numPr>
+          <w:ilvl w:val="0"/>
+          <w:numId w:val="4"/>
+        </w:numPr>
+      </w:pPr>
+      <w:r>
+        <w:rPr>
+          <w:b/>
+          <w:bCs/>
+        </w:rPr>
+        <w:t>@Before</w:t>
+      </w:r>
+      <w:r>
+        <w:t>: This annotation marks a method to be executed before each test method in the test class. It is typically used to set up common preconditions required for the test methods.</w:t>
+      </w:r>
+    </w:p>
+    <w:p>
+      <w:pPr>
+        <w:ind w:left="720"/>
+      </w:pPr>
+      <w:r>
+        <w:t>@Before</w:t>
+      </w:r>
+    </w:p>
+    <w:p>
+      <w:pPr>
+        <w:ind w:left="720"/>
+      </w:pPr>
+      <w:r>
+        <w:t xml:space="preserve">public void </w:t>
+      </w:r>
+      <w:proofErr w:type="spellStart"/>
+      <w:r>
+        <w:t>setUp</w:t>
+      </w:r>
+      <w:proofErr w:type="spellEnd"/>
+      <w:r>
+        <w:t>() {</w:t>
+      </w:r>
+    </w:p>
+    <w:p>
+      <w:pPr>
+        <w:ind w:left="720"/>
+      </w:pPr>
+      <w:r>
+        <w:t xml:space="preserve">    // Setup logic here</w:t>
+      </w:r>
+    </w:p>
+    <w:p>
+      <w:pPr>
+        <w:ind w:left="720"/>
+      </w:pPr>
+      <w:r>
+        <w:t>}</w:t>
+      </w:r>
+    </w:p>
+    <w:p>
+      <w:pPr>
+        <w:pStyle w:val="ListParagraph"/>
+        <w:numPr>
+          <w:ilvl w:val="0"/>
+          <w:numId w:val="4"/>
+        </w:numPr>
+      </w:pPr>
+      <w:r>
+        <w:rPr>
+          <w:b/>
+          <w:bCs/>
+        </w:rPr>
+        <w:t>@After</w:t>
+      </w:r>
+      <w:r>
+        <w:t>: This annotation marks a method to be executed after each test method in the test class. It is used to perform cleanup or teardown activities after each test method.</w:t>
+      </w:r>
+    </w:p>
+    <w:p>
+      <w:pPr>
+        <w:pStyle w:val="ListParagraph"/>
+      </w:pPr>
+    </w:p>
+    <w:p>
+      <w:pPr>
+        <w:pStyle w:val="ListParagraph"/>
+      </w:pPr>
+      <w:r>
+        <w:t>@After</w:t>
+      </w:r>
+    </w:p>
+    <w:p>
+      <w:pPr>
+        <w:pStyle w:val="ListParagraph"/>
+      </w:pPr>
+      <w:r>
+        <w:t xml:space="preserve">public void </w:t>
+      </w:r>
+      <w:proofErr w:type="spellStart"/>
+      <w:r>
+        <w:t>tearDown</w:t>
+      </w:r>
+      <w:proofErr w:type="spellEnd"/>
+      <w:r>
+        <w:t>() {</w:t>
+      </w:r>
+    </w:p>
+    <w:p>
+      <w:pPr>
+        <w:pStyle w:val="ListParagraph"/>
+      </w:pPr>
+      <w:r>
+        <w:t xml:space="preserve">    // Teardown logic here</w:t>
+      </w:r>
+    </w:p>
+    <w:p>
+      <w:pPr>
+        <w:pStyle w:val="ListParagraph"/>
+      </w:pPr>
+      <w:r>
+        <w:t>}</w:t>
+      </w:r>
+    </w:p>
+    <w:p>
+      <w:pPr>
+        <w:pStyle w:val="ListParagraph"/>
+      </w:pPr>
+    </w:p>
+    <w:p>
+      <w:pPr>
+        <w:pStyle w:val="ListParagraph"/>
+        <w:numPr>
+          <w:ilvl w:val="0"/>
+          <w:numId w:val="4"/>
+        </w:numPr>
+      </w:pPr>
+      <w:r>
+        <w:rPr>
+          <w:b/>
+          <w:bCs/>
+        </w:rPr>
+        <w:t>@BeforeClass</w:t>
+      </w:r>
+      <w:r>
+        <w:t>: This annotation marks a method to be executed once before any of the test methods in the test class are run. It is commonly used for setup tasks that need to be performed only once for the entire test class.</w:t>
+      </w:r>
+    </w:p>
+    <w:p>
+      <w:pPr>
+        <w:pStyle w:val="ListParagraph"/>
+      </w:pPr>
+    </w:p>
+    <w:p>
+      <w:pPr>
+        <w:pStyle w:val="ListParagraph"/>
+      </w:pPr>
+      <w:r>
+        <w:t>@BeforeClass</w:t>
+      </w:r>
+    </w:p>
+    <w:p>
+      <w:pPr>
+        <w:pStyle w:val="ListParagraph"/>
+      </w:pPr>
+      <w:r>
+        <w:t xml:space="preserve">public static void </w:t>
+      </w:r>
+      <w:proofErr w:type="spellStart"/>
+      <w:r>
+        <w:t>setUpClass</w:t>
+      </w:r>
+      <w:proofErr w:type="spellEnd"/>
+      <w:r>
+        <w:t>() {</w:t>
+      </w:r>
+    </w:p>
+    <w:p>
+      <w:pPr>
+        <w:pStyle w:val="ListParagraph"/>
+      </w:pPr>
+      <w:r>
+        <w:t xml:space="preserve">    // One-time setup logic here</w:t>
+      </w:r>
+    </w:p>
+    <w:p>
+      <w:pPr>
+        <w:pStyle w:val="ListParagraph"/>
+      </w:pPr>
+      <w:r>
+        <w:t>}</w:t>
+      </w:r>
+    </w:p>
+    <w:p>
+      <w:pPr>
+        <w:pStyle w:val="ListParagraph"/>
+      </w:pPr>
+    </w:p>
+    <w:p>
+      <w:pPr>
+        <w:pStyle w:val="ListParagraph"/>
+      </w:pPr>
+    </w:p>
+    <w:p>
+      <w:pPr>
+        <w:pStyle w:val="ListParagraph"/>
+        <w:numPr>
+          <w:ilvl w:val="0"/>
+          <w:numId w:val="4"/>
+        </w:numPr>
+      </w:pPr>
+      <w:r>
+        <w:rPr>
+          <w:b/>
+          <w:bCs/>
+        </w:rPr>
+        <w:lastRenderedPageBreak/>
+        <w:t>@AfterClass</w:t>
+      </w:r>
+      <w:r>
+        <w:t>: This annotation marks a method to be executed once after all the test methods in the test class have been run. It is typically used for cleanup tasks that need to be performed only once after all tests in the class have completed.</w:t>
+      </w:r>
+    </w:p>
+    <w:p>
+      <w:pPr>
+        <w:pStyle w:val="ListParagraph"/>
+        <w:rPr>
+          <w:b/>
+          <w:bCs/>
+        </w:rPr>
+      </w:pPr>
+    </w:p>
+    <w:p>
+      <w:pPr>
+        <w:pStyle w:val="ListParagraph"/>
+      </w:pPr>
+      <w:r>
+        <w:t>@AfterClass</w:t>
+      </w:r>
+    </w:p>
+    <w:p>
+      <w:pPr>
+        <w:pStyle w:val="ListParagraph"/>
+      </w:pPr>
+      <w:r>
+        <w:t xml:space="preserve">public static void </w:t>
+      </w:r>
+      <w:proofErr w:type="spellStart"/>
+      <w:r>
+        <w:t>tearDownClass</w:t>
+      </w:r>
+      <w:proofErr w:type="spellEnd"/>
+      <w:r>
+        <w:t>() {</w:t>
+      </w:r>
+    </w:p>
+    <w:p>
+      <w:pPr>
+        <w:pStyle w:val="ListParagraph"/>
+      </w:pPr>
+      <w:r>
+        <w:t xml:space="preserve">    // One-time teardown logic here</w:t>
+      </w:r>
+    </w:p>
+    <w:p>
+      <w:pPr>
+        <w:pStyle w:val="ListParagraph"/>
+      </w:pPr>
+      <w:r>
+        <w:t>}</w:t>
+      </w:r>
+    </w:p>
+    <w:p>
+      <w:pPr>
+        <w:pStyle w:val="ListParagraph"/>
+      </w:pPr>
+    </w:p>
+    <w:p>
+      <w:pPr>
+        <w:pStyle w:val="ListParagraph"/>
+        <w:numPr>
+          <w:ilvl w:val="0"/>
+          <w:numId w:val="4"/>
+        </w:numPr>
+      </w:pPr>
+      <w:r>
+        <w:rPr>
+          <w:b/>
+          <w:bCs/>
+        </w:rPr>
+        <w:t>@Ignore or @Disabled</w:t>
+      </w:r>
+      <w:r>
+        <w:t>: This annotation marks a test method to be ignored by the test runner. It can be useful for temporarily disabling tests that are failing or are not ready to be executed.</w:t>
+      </w:r>
+    </w:p>
+    <w:p>
+      <w:pPr>
+        <w:pStyle w:val="ListParagraph"/>
+        <w:rPr>
+          <w:b/>
+          <w:bCs/>
+        </w:rPr>
+      </w:pPr>
+    </w:p>
+    <w:p>
+      <w:pPr>
+        <w:pStyle w:val="ListParagraph"/>
+      </w:pPr>
+      <w:r>
+        <w:t>@Ignore</w:t>
+      </w:r>
+    </w:p>
+    <w:p>
+      <w:pPr>
+        <w:pStyle w:val="ListParagraph"/>
+      </w:pPr>
+      <w:r>
+        <w:t>@Test</w:t>
+      </w:r>
+    </w:p>
+    <w:p>
+      <w:pPr>
+        <w:pStyle w:val="ListParagraph"/>
+      </w:pPr>
+      <w:r>
+        <w:t xml:space="preserve">public void </w:t>
+      </w:r>
+      <w:proofErr w:type="spellStart"/>
+      <w:r>
+        <w:t>testMethodToIgnore</w:t>
+      </w:r>
+      <w:proofErr w:type="spellEnd"/>
+      <w:r>
+        <w:t>() {</w:t>
+      </w:r>
+    </w:p>
+    <w:p>
+      <w:pPr>
+        <w:pStyle w:val="ListParagraph"/>
+      </w:pPr>
+      <w:r>
+        <w:t xml:space="preserve">    // Test logic here</w:t>
+      </w:r>
+    </w:p>
+    <w:p>
+      <w:pPr>
+        <w:pStyle w:val="ListParagraph"/>
+      </w:pPr>
+      <w:r>
+        <w:t>}</w:t>
+      </w:r>
+    </w:p>
     <w:sectPr>
       <w:pgSz w:w="12240" w:h="15840"/>
       <w:pgMar w:top="1440" w:right="1440" w:bottom="1440" w:left="1440" w:header="720" w:footer="720" w:gutter="0"/>
@@ -595,6 +1064,119 @@
 <file path=word/numbering.xml><?xml version="1.0" encoding="utf-8"?>
 <w:numbering xmlns:wpc="http://schemas.microsoft.com/office/word/2010/wordprocessingCanvas" xmlns:cx="http://schemas.microsoft.com/office/drawing/2014/chartex" xmlns:cx1="http://schemas.microsoft.com/office/drawing/2015/9/8/chartex" xmlns:cx2="http://schemas.microsoft.com/office/drawing/2015/10/21/chartex" xmlns:cx3="http://schemas.microsoft.com/office/drawing/2016/5/9/chartex" xmlns:cx4="http://schemas.microsoft.com/office/drawing/2016/5/10/chartex" xmlns:cx5="http://schemas.microsoft.com/office/drawing/2016/5/11/chartex" xmlns:cx6="http://schemas.microsoft.com/office/drawing/2016/5/12/chartex" xmlns:cx7="http://schemas.microsoft.com/office/drawing/2016/5/13/chartex" xmlns:cx8="http://schemas.microsoft.com/office/drawing/2016/5/14/chartex" xmlns:mc="http://schemas.openxmlformats.org/markup-compatibility/2006" xmlns:aink="http://schemas.microsoft.com/office/drawing/2016/ink" xmlns:am3d="http://schemas.microsoft.com/office/drawing/2017/model3d" xmlns:o="urn:schemas-microsoft-com:office:office" xmlns:oel="http://schemas.microsoft.com/office/2019/extlst" xmlns:r="http://schemas.openxmlformats.org/officeDocument/2006/relationships" xmlns:m="http://schemas.openxmlformats.org/officeDocument/2006/math" xmlns:v="urn:schemas-microsoft-com:vml" xmlns:wp14="http://schemas.microsoft.com/office/word/2010/wordprocessingDrawing" xmlns:wp="http://schemas.openxmlformats.org/drawingml/2006/wordprocessingDrawing" xmlns:w10="urn:schemas-microsoft-com:office:word" xmlns:w="http://schemas.openxmlformats.org/wordprocessingml/2006/main" xmlns:w14="http://schemas.microsoft.com/office/word/2010/wordml" xmlns:w15="http://schemas.microsoft.com/office/word/2012/wordml" xmlns:w16cex="http://schemas.microsoft.com/office/word/2018/wordml/cex" xmlns:w16cid="http://schemas.microsoft.com/office/word/2016/wordml/cid" xmlns:w16="http://schemas.microsoft.com/office/word/2018/wordml" xmlns:w16sdtdh="http://schemas.microsoft.com/office/word/2020/wordml/sdtdatahash" xmlns:w16se="http://schemas.microsoft.com/office/word/2015/wordml/symex" xmlns:wpg="http://schemas.microsoft.com/office/word/2010/wordprocessingGroup" xmlns:wpi="http://schemas.microsoft.com/office/word/2010/wordprocessingInk" xmlns:wne="http://schemas.microsoft.com/office/word/2006/wordml" xmlns:wps="http://schemas.microsoft.com/office/word/2010/wordprocessingShape" mc:Ignorable="w14 w15 w16se w16cid w16 w16cex w16sdtdh wp14">
   <w:abstractNum w:abstractNumId="0" w15:restartNumberingAfterBreak="0">
+    <w:nsid w:val="038F3D64"/>
+    <w:multiLevelType w:val="multilevel"/>
+    <w:tmpl w:val="C9C04A46"/>
+    <w:lvl w:ilvl="0">
+      <w:start w:val="1"/>
+      <w:numFmt w:val="decimal"/>
+      <w:lvlText w:val="%1."/>
+      <w:lvlJc w:val="left"/>
+      <w:pPr>
+        <w:tabs>
+          <w:tab w:val="num" w:pos="720"/>
+        </w:tabs>
+        <w:ind w:left="720" w:hanging="360"/>
+      </w:pPr>
+    </w:lvl>
+    <w:lvl w:ilvl="1" w:tentative="1">
+      <w:start w:val="1"/>
+      <w:numFmt w:val="decimal"/>
+      <w:lvlText w:val="%2."/>
+      <w:lvlJc w:val="left"/>
+      <w:pPr>
+        <w:tabs>
+          <w:tab w:val="num" w:pos="1440"/>
+        </w:tabs>
+        <w:ind w:left="1440" w:hanging="360"/>
+      </w:pPr>
+    </w:lvl>
+    <w:lvl w:ilvl="2" w:tentative="1">
+      <w:start w:val="1"/>
+      <w:numFmt w:val="decimal"/>
+      <w:lvlText w:val="%3."/>
+      <w:lvlJc w:val="left"/>
+      <w:pPr>
+        <w:tabs>
+          <w:tab w:val="num" w:pos="2160"/>
+        </w:tabs>
+        <w:ind w:left="2160" w:hanging="360"/>
+      </w:pPr>
+    </w:lvl>
+    <w:lvl w:ilvl="3" w:tentative="1">
+      <w:start w:val="1"/>
+      <w:numFmt w:val="decimal"/>
+      <w:lvlText w:val="%4."/>
+      <w:lvlJc w:val="left"/>
+      <w:pPr>
+        <w:tabs>
+          <w:tab w:val="num" w:pos="2880"/>
+        </w:tabs>
+        <w:ind w:left="2880" w:hanging="360"/>
+      </w:pPr>
+    </w:lvl>
+    <w:lvl w:ilvl="4" w:tentative="1">
+      <w:start w:val="1"/>
+      <w:numFmt w:val="decimal"/>
+      <w:lvlText w:val="%5."/>
+      <w:lvlJc w:val="left"/>
+      <w:pPr>
+        <w:tabs>
+          <w:tab w:val="num" w:pos="3600"/>
+        </w:tabs>
+        <w:ind w:left="3600" w:hanging="360"/>
+      </w:pPr>
+    </w:lvl>
+    <w:lvl w:ilvl="5" w:tentative="1">
+      <w:start w:val="1"/>
+      <w:numFmt w:val="decimal"/>
+      <w:lvlText w:val="%6."/>
+      <w:lvlJc w:val="left"/>
+      <w:pPr>
+        <w:tabs>
+          <w:tab w:val="num" w:pos="4320"/>
+        </w:tabs>
+        <w:ind w:left="4320" w:hanging="360"/>
+      </w:pPr>
+    </w:lvl>
+    <w:lvl w:ilvl="6" w:tentative="1">
+      <w:start w:val="1"/>
+      <w:numFmt w:val="decimal"/>
+      <w:lvlText w:val="%7."/>
+      <w:lvlJc w:val="left"/>
+      <w:pPr>
+        <w:tabs>
+          <w:tab w:val="num" w:pos="5040"/>
+        </w:tabs>
+        <w:ind w:left="5040" w:hanging="360"/>
+      </w:pPr>
+    </w:lvl>
+    <w:lvl w:ilvl="7" w:tentative="1">
+      <w:start w:val="1"/>
+      <w:numFmt w:val="decimal"/>
+      <w:lvlText w:val="%8."/>
+      <w:lvlJc w:val="left"/>
+      <w:pPr>
+        <w:tabs>
+          <w:tab w:val="num" w:pos="5760"/>
+        </w:tabs>
+        <w:ind w:left="5760" w:hanging="360"/>
+      </w:pPr>
+    </w:lvl>
+    <w:lvl w:ilvl="8" w:tentative="1">
+      <w:start w:val="1"/>
+      <w:numFmt w:val="decimal"/>
+      <w:lvlText w:val="%9."/>
+      <w:lvlJc w:val="left"/>
+      <w:pPr>
+        <w:tabs>
+          <w:tab w:val="num" w:pos="6480"/>
+        </w:tabs>
+        <w:ind w:left="6480" w:hanging="360"/>
+      </w:pPr>
+    </w:lvl>
+  </w:abstractNum>
+  <w:abstractNum w:abstractNumId="1" w15:restartNumberingAfterBreak="0">
     <w:nsid w:val="29607068"/>
     <w:multiLevelType w:val="multilevel"/>
     <w:tmpl w:val="3D1A786C"/>
@@ -743,7 +1325,7 @@
       </w:rPr>
     </w:lvl>
   </w:abstractNum>
-  <w:abstractNum w:abstractNumId="1" w15:restartNumberingAfterBreak="0">
+  <w:abstractNum w:abstractNumId="2" w15:restartNumberingAfterBreak="0">
     <w:nsid w:val="401A7051"/>
     <w:multiLevelType w:val="multilevel"/>
     <w:tmpl w:val="57469970"/>
@@ -856,7 +1438,7 @@
       </w:pPr>
     </w:lvl>
   </w:abstractNum>
-  <w:abstractNum w:abstractNumId="2" w15:restartNumberingAfterBreak="0">
+  <w:abstractNum w:abstractNumId="3" w15:restartNumberingAfterBreak="0">
     <w:nsid w:val="52781E8B"/>
     <w:multiLevelType w:val="multilevel"/>
     <w:tmpl w:val="EC38D518"/>
@@ -969,14 +1551,195 @@
       </w:pPr>
     </w:lvl>
   </w:abstractNum>
+  <w:abstractNum w:abstractNumId="4" w15:restartNumberingAfterBreak="0">
+    <w:nsid w:val="65E426CF"/>
+    <w:multiLevelType w:val="hybridMultilevel"/>
+    <w:tmpl w:val="3EE4FEDA"/>
+    <w:lvl w:ilvl="0" w:tplc="0409000F">
+      <w:start w:val="1"/>
+      <w:numFmt w:val="decimal"/>
+      <w:lvlText w:val="%1."/>
+      <w:lvlJc w:val="left"/>
+      <w:pPr>
+        <w:ind w:left="1080" w:hanging="360"/>
+      </w:pPr>
+    </w:lvl>
+    <w:lvl w:ilvl="1" w:tplc="04090019" w:tentative="1">
+      <w:start w:val="1"/>
+      <w:numFmt w:val="lowerLetter"/>
+      <w:lvlText w:val="%2."/>
+      <w:lvlJc w:val="left"/>
+      <w:pPr>
+        <w:ind w:left="1800" w:hanging="360"/>
+      </w:pPr>
+    </w:lvl>
+    <w:lvl w:ilvl="2" w:tplc="0409001B" w:tentative="1">
+      <w:start w:val="1"/>
+      <w:numFmt w:val="lowerRoman"/>
+      <w:lvlText w:val="%3."/>
+      <w:lvlJc w:val="right"/>
+      <w:pPr>
+        <w:ind w:left="2520" w:hanging="180"/>
+      </w:pPr>
+    </w:lvl>
+    <w:lvl w:ilvl="3" w:tplc="0409000F" w:tentative="1">
+      <w:start w:val="1"/>
+      <w:numFmt w:val="decimal"/>
+      <w:lvlText w:val="%4."/>
+      <w:lvlJc w:val="left"/>
+      <w:pPr>
+        <w:ind w:left="3240" w:hanging="360"/>
+      </w:pPr>
+    </w:lvl>
+    <w:lvl w:ilvl="4" w:tplc="04090019" w:tentative="1">
+      <w:start w:val="1"/>
+      <w:numFmt w:val="lowerLetter"/>
+      <w:lvlText w:val="%5."/>
+      <w:lvlJc w:val="left"/>
+      <w:pPr>
+        <w:ind w:left="3960" w:hanging="360"/>
+      </w:pPr>
+    </w:lvl>
+    <w:lvl w:ilvl="5" w:tplc="0409001B" w:tentative="1">
+      <w:start w:val="1"/>
+      <w:numFmt w:val="lowerRoman"/>
+      <w:lvlText w:val="%6."/>
+      <w:lvlJc w:val="right"/>
+      <w:pPr>
+        <w:ind w:left="4680" w:hanging="180"/>
+      </w:pPr>
+    </w:lvl>
+    <w:lvl w:ilvl="6" w:tplc="0409000F" w:tentative="1">
+      <w:start w:val="1"/>
+      <w:numFmt w:val="decimal"/>
+      <w:lvlText w:val="%7."/>
+      <w:lvlJc w:val="left"/>
+      <w:pPr>
+        <w:ind w:left="5400" w:hanging="360"/>
+      </w:pPr>
+    </w:lvl>
+    <w:lvl w:ilvl="7" w:tplc="04090019" w:tentative="1">
+      <w:start w:val="1"/>
+      <w:numFmt w:val="lowerLetter"/>
+      <w:lvlText w:val="%8."/>
+      <w:lvlJc w:val="left"/>
+      <w:pPr>
+        <w:ind w:left="6120" w:hanging="360"/>
+      </w:pPr>
+    </w:lvl>
+    <w:lvl w:ilvl="8" w:tplc="0409001B" w:tentative="1">
+      <w:start w:val="1"/>
+      <w:numFmt w:val="lowerRoman"/>
+      <w:lvlText w:val="%9."/>
+      <w:lvlJc w:val="right"/>
+      <w:pPr>
+        <w:ind w:left="6840" w:hanging="180"/>
+      </w:pPr>
+    </w:lvl>
+  </w:abstractNum>
+  <w:abstractNum w:abstractNumId="5" w15:restartNumberingAfterBreak="0">
+    <w:nsid w:val="665F0546"/>
+    <w:multiLevelType w:val="hybridMultilevel"/>
+    <w:tmpl w:val="E7683EE4"/>
+    <w:lvl w:ilvl="0" w:tplc="0409000F">
+      <w:start w:val="1"/>
+      <w:numFmt w:val="decimal"/>
+      <w:lvlText w:val="%1."/>
+      <w:lvlJc w:val="left"/>
+      <w:pPr>
+        <w:ind w:left="1080" w:hanging="360"/>
+      </w:pPr>
+    </w:lvl>
+    <w:lvl w:ilvl="1" w:tplc="04090019" w:tentative="1">
+      <w:start w:val="1"/>
+      <w:numFmt w:val="lowerLetter"/>
+      <w:lvlText w:val="%2."/>
+      <w:lvlJc w:val="left"/>
+      <w:pPr>
+        <w:ind w:left="1800" w:hanging="360"/>
+      </w:pPr>
+    </w:lvl>
+    <w:lvl w:ilvl="2" w:tplc="0409001B" w:tentative="1">
+      <w:start w:val="1"/>
+      <w:numFmt w:val="lowerRoman"/>
+      <w:lvlText w:val="%3."/>
+      <w:lvlJc w:val="right"/>
+      <w:pPr>
+        <w:ind w:left="2520" w:hanging="180"/>
+      </w:pPr>
+    </w:lvl>
+    <w:lvl w:ilvl="3" w:tplc="0409000F" w:tentative="1">
+      <w:start w:val="1"/>
+      <w:numFmt w:val="decimal"/>
+      <w:lvlText w:val="%4."/>
+      <w:lvlJc w:val="left"/>
+      <w:pPr>
+        <w:ind w:left="3240" w:hanging="360"/>
+      </w:pPr>
+    </w:lvl>
+    <w:lvl w:ilvl="4" w:tplc="04090019" w:tentative="1">
+      <w:start w:val="1"/>
+      <w:numFmt w:val="lowerLetter"/>
+      <w:lvlText w:val="%5."/>
+      <w:lvlJc w:val="left"/>
+      <w:pPr>
+        <w:ind w:left="3960" w:hanging="360"/>
+      </w:pPr>
+    </w:lvl>
+    <w:lvl w:ilvl="5" w:tplc="0409001B" w:tentative="1">
+      <w:start w:val="1"/>
+      <w:numFmt w:val="lowerRoman"/>
+      <w:lvlText w:val="%6."/>
+      <w:lvlJc w:val="right"/>
+      <w:pPr>
+        <w:ind w:left="4680" w:hanging="180"/>
+      </w:pPr>
+    </w:lvl>
+    <w:lvl w:ilvl="6" w:tplc="0409000F" w:tentative="1">
+      <w:start w:val="1"/>
+      <w:numFmt w:val="decimal"/>
+      <w:lvlText w:val="%7."/>
+      <w:lvlJc w:val="left"/>
+      <w:pPr>
+        <w:ind w:left="5400" w:hanging="360"/>
+      </w:pPr>
+    </w:lvl>
+    <w:lvl w:ilvl="7" w:tplc="04090019" w:tentative="1">
+      <w:start w:val="1"/>
+      <w:numFmt w:val="lowerLetter"/>
+      <w:lvlText w:val="%8."/>
+      <w:lvlJc w:val="left"/>
+      <w:pPr>
+        <w:ind w:left="6120" w:hanging="360"/>
+      </w:pPr>
+    </w:lvl>
+    <w:lvl w:ilvl="8" w:tplc="0409001B" w:tentative="1">
+      <w:start w:val="1"/>
+      <w:numFmt w:val="lowerRoman"/>
+      <w:lvlText w:val="%9."/>
+      <w:lvlJc w:val="right"/>
+      <w:pPr>
+        <w:ind w:left="6840" w:hanging="180"/>
+      </w:pPr>
+    </w:lvl>
+  </w:abstractNum>
   <w:num w:numId="1" w16cid:durableId="1418555378">
+    <w:abstractNumId w:val="2"/>
+  </w:num>
+  <w:num w:numId="2" w16cid:durableId="1730765187">
     <w:abstractNumId w:val="1"/>
   </w:num>
-  <w:num w:numId="2" w16cid:durableId="1730765187">
+  <w:num w:numId="3" w16cid:durableId="718044876">
+    <w:abstractNumId w:val="3"/>
+  </w:num>
+  <w:num w:numId="4" w16cid:durableId="1905213227">
     <w:abstractNumId w:val="0"/>
   </w:num>
-  <w:num w:numId="3" w16cid:durableId="718044876">
-    <w:abstractNumId w:val="2"/>
+  <w:num w:numId="5" w16cid:durableId="1752508674">
+    <w:abstractNumId w:val="4"/>
+  </w:num>
+  <w:num w:numId="6" w16cid:durableId="2014870732">
+    <w:abstractNumId w:val="5"/>
   </w:num>
 </w:numbering>
 </file>
@@ -1408,6 +2171,17 @@
     <w:semiHidden/>
     <w:unhideWhenUsed/>
   </w:style>
+  <w:style w:type="paragraph" w:styleId="ListParagraph">
+    <w:name w:val="List Paragraph"/>
+    <w:basedOn w:val="Normal"/>
+    <w:uiPriority w:val="34"/>
+    <w:qFormat/>
+    <w:rsid w:val="00A11C60"/>
+    <w:pPr>
+      <w:ind w:left="720"/>
+      <w:contextualSpacing/>
+    </w:pPr>
+  </w:style>
 </w:styles>
 </file>
 

</xml_diff>

<commit_message>
Assertions in used JUNIT
</commit_message>
<xml_diff>
--- a/Unit Testing (JUNIT basics).docx
+++ b/Unit Testing (JUNIT basics).docx
@@ -8,12 +8,16 @@
         <w:rPr>
           <w:b/>
           <w:bCs/>
-        </w:rPr>
-      </w:pPr>
-      <w:r>
-        <w:rPr>
-          <w:b/>
-          <w:bCs/>
+          <w:sz w:val="44"/>
+          <w:szCs w:val="44"/>
+        </w:rPr>
+      </w:pPr>
+      <w:r>
+        <w:rPr>
+          <w:b/>
+          <w:bCs/>
+          <w:sz w:val="44"/>
+          <w:szCs w:val="44"/>
         </w:rPr>
         <w:t>Unit Testing</w:t>
       </w:r>
@@ -133,7 +137,15 @@
         <w:t>Feedback Loop</w:t>
       </w:r>
       <w:r>
-        <w:t>: Unit testing provides rapid feedback to developers by quickly identifying defects or regressions in the code. This allows developers to catch and fix issues early in the development process, reducing the cost and effort of debugging later on.</w:t>
+        <w:t xml:space="preserve">: Unit testing provides rapid feedback to developers by quickly identifying defects or regressions in the code. This allows developers to catch and fix issues early in the development process, reducing the cost and effort of debugging </w:t>
+      </w:r>
+      <w:proofErr w:type="gramStart"/>
+      <w:r>
+        <w:t>later on</w:t>
+      </w:r>
+      <w:proofErr w:type="gramEnd"/>
+      <w:r>
+        <w:t>.</w:t>
       </w:r>
     </w:p>
     <w:p>
@@ -233,6 +245,7 @@
     </w:p>
     <w:p>
       <w:r>
+        <w:lastRenderedPageBreak/>
         <w:t>Overall, unit testing plays a crucial role in ensuring the reliability, maintainability, and scalability of software applications</w:t>
       </w:r>
       <w:r>
@@ -246,12 +259,16 @@
         <w:rPr>
           <w:b/>
           <w:bCs/>
-        </w:rPr>
-      </w:pPr>
-      <w:r>
-        <w:rPr>
-          <w:b/>
-          <w:bCs/>
+          <w:sz w:val="44"/>
+          <w:szCs w:val="44"/>
+        </w:rPr>
+      </w:pPr>
+      <w:r>
+        <w:rPr>
+          <w:b/>
+          <w:bCs/>
+          <w:sz w:val="44"/>
+          <w:szCs w:val="44"/>
         </w:rPr>
         <w:t>JUNIT</w:t>
       </w:r>
@@ -555,7 +572,15 @@
         <w:t>Assertions Library</w:t>
       </w:r>
       <w:r>
-        <w:t xml:space="preserve">: JUnit comes with a built-in assertions library, but developers can also use third-party libraries like </w:t>
+        <w:t xml:space="preserve">: JUnit comes with a built-in </w:t>
+      </w:r>
+      <w:proofErr w:type="gramStart"/>
+      <w:r>
+        <w:t>assertions</w:t>
+      </w:r>
+      <w:proofErr w:type="gramEnd"/>
+      <w:r>
+        <w:t xml:space="preserve"> library, but developers can also use third-party libraries like </w:t>
       </w:r>
       <w:proofErr w:type="spellStart"/>
       <w:r>
@@ -594,6 +619,7 @@
     </w:p>
     <w:p>
       <w:r>
+        <w:lastRenderedPageBreak/>
         <w:t>JUnit promotes the principles of test-driven development (TDD) and encourages developers to write tests before implementing the actual code. By using JUnit, developers can ensure the reliability, maintainability, and quality of their Java applications through thorough automated testing.</w:t>
       </w:r>
     </w:p>
@@ -612,9 +638,17 @@
           <w:b/>
           <w:bCs/>
         </w:rPr>
-        <w:lastRenderedPageBreak/>
-        <w:t>Annotations used in JUNIT</w:t>
-      </w:r>
+        <w:t xml:space="preserve">Annotations used in </w:t>
+      </w:r>
+      <w:proofErr w:type="gramStart"/>
+      <w:r>
+        <w:rPr>
+          <w:b/>
+          <w:bCs/>
+        </w:rPr>
+        <w:t>JUNIT</w:t>
+      </w:r>
+      <w:proofErr w:type="gramEnd"/>
     </w:p>
     <w:p>
       <w:r>
@@ -675,12 +709,17 @@
         <w:t xml:space="preserve">public void </w:t>
       </w:r>
       <w:proofErr w:type="spellStart"/>
+      <w:proofErr w:type="gramStart"/>
       <w:r>
         <w:t>testMethod</w:t>
       </w:r>
       <w:proofErr w:type="spellEnd"/>
       <w:r>
-        <w:t>() {</w:t>
+        <w:t>(</w:t>
+      </w:r>
+      <w:proofErr w:type="gramEnd"/>
+      <w:r>
+        <w:t>) {</w:t>
       </w:r>
     </w:p>
     <w:p>
@@ -734,12 +773,17 @@
         <w:t xml:space="preserve">public void </w:t>
       </w:r>
       <w:proofErr w:type="spellStart"/>
+      <w:proofErr w:type="gramStart"/>
       <w:r>
         <w:t>setUp</w:t>
       </w:r>
       <w:proofErr w:type="spellEnd"/>
       <w:r>
-        <w:t>() {</w:t>
+        <w:t>(</w:t>
+      </w:r>
+      <w:proofErr w:type="gramEnd"/>
+      <w:r>
+        <w:t>) {</w:t>
       </w:r>
     </w:p>
     <w:p>
@@ -798,12 +842,17 @@
         <w:t xml:space="preserve">public void </w:t>
       </w:r>
       <w:proofErr w:type="spellStart"/>
+      <w:proofErr w:type="gramStart"/>
       <w:r>
         <w:t>tearDown</w:t>
       </w:r>
       <w:proofErr w:type="spellEnd"/>
       <w:r>
-        <w:t>() {</w:t>
+        <w:t>(</w:t>
+      </w:r>
+      <w:proofErr w:type="gramEnd"/>
+      <w:r>
+        <w:t>) {</w:t>
       </w:r>
     </w:p>
     <w:p>
@@ -864,15 +913,21 @@
         <w:pStyle w:val="ListParagraph"/>
       </w:pPr>
       <w:r>
+        <w:lastRenderedPageBreak/>
         <w:t xml:space="preserve">public static void </w:t>
       </w:r>
       <w:proofErr w:type="spellStart"/>
+      <w:proofErr w:type="gramStart"/>
       <w:r>
         <w:t>setUpClass</w:t>
       </w:r>
       <w:proofErr w:type="spellEnd"/>
       <w:r>
-        <w:t>() {</w:t>
+        <w:t>(</w:t>
+      </w:r>
+      <w:proofErr w:type="gramEnd"/>
+      <w:r>
+        <w:t>) {</w:t>
       </w:r>
     </w:p>
     <w:p>
@@ -914,7 +969,6 @@
           <w:b/>
           <w:bCs/>
         </w:rPr>
-        <w:lastRenderedPageBreak/>
         <w:t>@AfterClass</w:t>
       </w:r>
       <w:r>
@@ -946,12 +1000,17 @@
         <w:t xml:space="preserve">public static void </w:t>
       </w:r>
       <w:proofErr w:type="spellStart"/>
+      <w:proofErr w:type="gramStart"/>
       <w:r>
         <w:t>tearDownClass</w:t>
       </w:r>
       <w:proofErr w:type="spellEnd"/>
       <w:r>
-        <w:t>() {</w:t>
+        <w:t>(</w:t>
+      </w:r>
+      <w:proofErr w:type="gramEnd"/>
+      <w:r>
+        <w:t>) {</w:t>
       </w:r>
     </w:p>
     <w:p>
@@ -1027,12 +1086,17 @@
         <w:t xml:space="preserve">public void </w:t>
       </w:r>
       <w:proofErr w:type="spellStart"/>
+      <w:proofErr w:type="gramStart"/>
       <w:r>
         <w:t>testMethodToIgnore</w:t>
       </w:r>
       <w:proofErr w:type="spellEnd"/>
       <w:r>
-        <w:t>() {</w:t>
+        <w:t>(</w:t>
+      </w:r>
+      <w:proofErr w:type="gramEnd"/>
+      <w:r>
+        <w:t>) {</w:t>
       </w:r>
     </w:p>
     <w:p>
@@ -1049,6 +1113,874 @@
       </w:pPr>
       <w:r>
         <w:t>}</w:t>
+      </w:r>
+    </w:p>
+    <w:p>
+      <w:pPr>
+        <w:pStyle w:val="ListParagraph"/>
+      </w:pPr>
+    </w:p>
+    <w:p>
+      <w:pPr>
+        <w:pStyle w:val="ListParagraph"/>
+      </w:pPr>
+    </w:p>
+    <w:p>
+      <w:pPr>
+        <w:pStyle w:val="ListParagraph"/>
+        <w:jc w:val="center"/>
+        <w:rPr>
+          <w:b/>
+          <w:bCs/>
+        </w:rPr>
+      </w:pPr>
+      <w:r>
+        <w:rPr>
+          <w:b/>
+          <w:bCs/>
+        </w:rPr>
+        <w:t xml:space="preserve">Assertions used in </w:t>
+      </w:r>
+      <w:proofErr w:type="gramStart"/>
+      <w:r>
+        <w:rPr>
+          <w:b/>
+          <w:bCs/>
+        </w:rPr>
+        <w:t>JUNIT</w:t>
+      </w:r>
+      <w:proofErr w:type="gramEnd"/>
+    </w:p>
+    <w:p/>
+    <w:p>
+      <w:r>
+        <w:t>Assertions in JUnit are used to validate the expected outcomes of test cases. They provide a way to verify whether the actual results produced by the code under test match the expected results. JUnit provides a set of assertion methods that developers can use within their test methods to make these comparisons.</w:t>
+      </w:r>
+    </w:p>
+    <w:p>
+      <w:pPr>
+        <w:pStyle w:val="ListParagraph"/>
+      </w:pPr>
+      <w:r>
+        <w:t>Here are some commonly used assertion methods in JUnit:</w:t>
+      </w:r>
+    </w:p>
+    <w:p>
+      <w:pPr>
+        <w:pStyle w:val="ListParagraph"/>
+        <w:numPr>
+          <w:ilvl w:val="0"/>
+          <w:numId w:val="7"/>
+        </w:numPr>
+      </w:pPr>
+      <w:proofErr w:type="spellStart"/>
+      <w:proofErr w:type="gramStart"/>
+      <w:r>
+        <w:rPr>
+          <w:b/>
+          <w:bCs/>
+        </w:rPr>
+        <w:t>assertEquals</w:t>
+      </w:r>
+      <w:proofErr w:type="spellEnd"/>
+      <w:r>
+        <w:rPr>
+          <w:b/>
+          <w:bCs/>
+        </w:rPr>
+        <w:t>(</w:t>
+      </w:r>
+      <w:proofErr w:type="gramEnd"/>
+      <w:r>
+        <w:rPr>
+          <w:b/>
+          <w:bCs/>
+        </w:rPr>
+        <w:t>expected, actual)</w:t>
+      </w:r>
+      <w:r>
+        <w:t xml:space="preserve">: Compares the expected value with the actual value using the </w:t>
+      </w:r>
+      <w:r>
+        <w:rPr>
+          <w:b/>
+          <w:bCs/>
+        </w:rPr>
+        <w:t>equals()</w:t>
+      </w:r>
+      <w:r>
+        <w:t xml:space="preserve"> method. This assertion is typically used to compare objects for equality.</w:t>
+      </w:r>
+    </w:p>
+    <w:p>
+      <w:pPr>
+        <w:pStyle w:val="ListParagraph"/>
+      </w:pPr>
+      <w:r>
+        <w:t>@Test</w:t>
+      </w:r>
+    </w:p>
+    <w:p>
+      <w:pPr>
+        <w:pStyle w:val="ListParagraph"/>
+      </w:pPr>
+      <w:r>
+        <w:t xml:space="preserve">public void </w:t>
+      </w:r>
+      <w:proofErr w:type="spellStart"/>
+      <w:proofErr w:type="gramStart"/>
+      <w:r>
+        <w:t>testAddition</w:t>
+      </w:r>
+      <w:proofErr w:type="spellEnd"/>
+      <w:r>
+        <w:t>(</w:t>
+      </w:r>
+      <w:proofErr w:type="gramEnd"/>
+      <w:r>
+        <w:t>) {</w:t>
+      </w:r>
+    </w:p>
+    <w:p>
+      <w:pPr>
+        <w:pStyle w:val="ListParagraph"/>
+      </w:pPr>
+      <w:r>
+        <w:t xml:space="preserve">    int result = </w:t>
+      </w:r>
+      <w:proofErr w:type="spellStart"/>
+      <w:proofErr w:type="gramStart"/>
+      <w:r>
+        <w:t>Calculator.add</w:t>
+      </w:r>
+      <w:proofErr w:type="spellEnd"/>
+      <w:r>
+        <w:t>(</w:t>
+      </w:r>
+      <w:proofErr w:type="gramEnd"/>
+      <w:r>
+        <w:t>2, 3);</w:t>
+      </w:r>
+    </w:p>
+    <w:p>
+      <w:pPr>
+        <w:pStyle w:val="ListParagraph"/>
+      </w:pPr>
+      <w:r>
+        <w:t xml:space="preserve">    </w:t>
+      </w:r>
+      <w:proofErr w:type="spellStart"/>
+      <w:proofErr w:type="gramStart"/>
+      <w:r>
+        <w:t>assertEquals</w:t>
+      </w:r>
+      <w:proofErr w:type="spellEnd"/>
+      <w:r>
+        <w:t>(</w:t>
+      </w:r>
+      <w:proofErr w:type="gramEnd"/>
+      <w:r>
+        <w:t>5, result);</w:t>
+      </w:r>
+    </w:p>
+    <w:p>
+      <w:pPr>
+        <w:pStyle w:val="ListParagraph"/>
+      </w:pPr>
+      <w:r>
+        <w:t>}</w:t>
+      </w:r>
+    </w:p>
+    <w:p>
+      <w:pPr>
+        <w:pStyle w:val="ListParagraph"/>
+        <w:numPr>
+          <w:ilvl w:val="0"/>
+          <w:numId w:val="7"/>
+        </w:numPr>
+      </w:pPr>
+      <w:proofErr w:type="spellStart"/>
+      <w:r>
+        <w:rPr>
+          <w:b/>
+          <w:bCs/>
+        </w:rPr>
+        <w:t>assertTrue</w:t>
+      </w:r>
+      <w:proofErr w:type="spellEnd"/>
+      <w:r>
+        <w:rPr>
+          <w:b/>
+          <w:bCs/>
+        </w:rPr>
+        <w:t>(condition)</w:t>
+      </w:r>
+      <w:r>
+        <w:t>: Asserts that the given condition is true. If the condition evaluates to true, the test passes; otherwise, it fails.</w:t>
+      </w:r>
+    </w:p>
+    <w:p>
+      <w:pPr>
+        <w:pStyle w:val="ListParagraph"/>
+      </w:pPr>
+      <w:r>
+        <w:t>@Test</w:t>
+      </w:r>
+    </w:p>
+    <w:p>
+      <w:pPr>
+        <w:pStyle w:val="ListParagraph"/>
+      </w:pPr>
+      <w:r>
+        <w:t xml:space="preserve">public void </w:t>
+      </w:r>
+      <w:proofErr w:type="spellStart"/>
+      <w:proofErr w:type="gramStart"/>
+      <w:r>
+        <w:t>testPositiveNumber</w:t>
+      </w:r>
+      <w:proofErr w:type="spellEnd"/>
+      <w:r>
+        <w:t>(</w:t>
+      </w:r>
+      <w:proofErr w:type="gramEnd"/>
+      <w:r>
+        <w:t>) {</w:t>
+      </w:r>
+    </w:p>
+    <w:p>
+      <w:pPr>
+        <w:pStyle w:val="ListParagraph"/>
+      </w:pPr>
+      <w:r>
+        <w:t xml:space="preserve">    int number = </w:t>
+      </w:r>
+      <w:proofErr w:type="gramStart"/>
+      <w:r>
+        <w:t>10;</w:t>
+      </w:r>
+      <w:proofErr w:type="gramEnd"/>
+    </w:p>
+    <w:p>
+      <w:pPr>
+        <w:pStyle w:val="ListParagraph"/>
+      </w:pPr>
+      <w:r>
+        <w:t xml:space="preserve">    </w:t>
+      </w:r>
+      <w:proofErr w:type="spellStart"/>
+      <w:proofErr w:type="gramStart"/>
+      <w:r>
+        <w:t>assertTrue</w:t>
+      </w:r>
+      <w:proofErr w:type="spellEnd"/>
+      <w:r>
+        <w:t>(</w:t>
+      </w:r>
+      <w:proofErr w:type="gramEnd"/>
+      <w:r>
+        <w:t>number &gt; 0);</w:t>
+      </w:r>
+    </w:p>
+    <w:p>
+      <w:pPr>
+        <w:pStyle w:val="ListParagraph"/>
+      </w:pPr>
+      <w:r>
+        <w:lastRenderedPageBreak/>
+        <w:t>}</w:t>
+      </w:r>
+    </w:p>
+    <w:p>
+      <w:pPr>
+        <w:pStyle w:val="ListParagraph"/>
+        <w:numPr>
+          <w:ilvl w:val="0"/>
+          <w:numId w:val="7"/>
+        </w:numPr>
+      </w:pPr>
+      <w:proofErr w:type="spellStart"/>
+      <w:r>
+        <w:rPr>
+          <w:b/>
+          <w:bCs/>
+        </w:rPr>
+        <w:t>assertFalse</w:t>
+      </w:r>
+      <w:proofErr w:type="spellEnd"/>
+      <w:r>
+        <w:rPr>
+          <w:b/>
+          <w:bCs/>
+        </w:rPr>
+        <w:t>(condition)</w:t>
+      </w:r>
+      <w:r>
+        <w:t>: Asserts that the given condition is false. If the condition evaluates to false, the test passes; otherwise, it fails.</w:t>
+      </w:r>
+    </w:p>
+    <w:p>
+      <w:pPr>
+        <w:pStyle w:val="ListParagraph"/>
+      </w:pPr>
+      <w:r>
+        <w:t>@Test</w:t>
+      </w:r>
+    </w:p>
+    <w:p>
+      <w:pPr>
+        <w:pStyle w:val="ListParagraph"/>
+      </w:pPr>
+      <w:r>
+        <w:t xml:space="preserve">public void </w:t>
+      </w:r>
+      <w:proofErr w:type="spellStart"/>
+      <w:proofErr w:type="gramStart"/>
+      <w:r>
+        <w:t>testNegativeNumber</w:t>
+      </w:r>
+      <w:proofErr w:type="spellEnd"/>
+      <w:r>
+        <w:t>(</w:t>
+      </w:r>
+      <w:proofErr w:type="gramEnd"/>
+      <w:r>
+        <w:t>) {</w:t>
+      </w:r>
+    </w:p>
+    <w:p>
+      <w:pPr>
+        <w:pStyle w:val="ListParagraph"/>
+      </w:pPr>
+      <w:r>
+        <w:t xml:space="preserve">    int number = </w:t>
+      </w:r>
+      <w:proofErr w:type="gramStart"/>
+      <w:r>
+        <w:t>-10;</w:t>
+      </w:r>
+      <w:proofErr w:type="gramEnd"/>
+    </w:p>
+    <w:p>
+      <w:pPr>
+        <w:pStyle w:val="ListParagraph"/>
+      </w:pPr>
+      <w:r>
+        <w:t xml:space="preserve">    </w:t>
+      </w:r>
+      <w:proofErr w:type="spellStart"/>
+      <w:proofErr w:type="gramStart"/>
+      <w:r>
+        <w:t>assertFalse</w:t>
+      </w:r>
+      <w:proofErr w:type="spellEnd"/>
+      <w:r>
+        <w:t>(</w:t>
+      </w:r>
+      <w:proofErr w:type="gramEnd"/>
+      <w:r>
+        <w:t>number &gt; 0);</w:t>
+      </w:r>
+    </w:p>
+    <w:p>
+      <w:pPr>
+        <w:pStyle w:val="ListParagraph"/>
+      </w:pPr>
+      <w:r>
+        <w:t>}</w:t>
+      </w:r>
+    </w:p>
+    <w:p>
+      <w:pPr>
+        <w:pStyle w:val="ListParagraph"/>
+        <w:numPr>
+          <w:ilvl w:val="0"/>
+          <w:numId w:val="7"/>
+        </w:numPr>
+      </w:pPr>
+      <w:proofErr w:type="spellStart"/>
+      <w:r>
+        <w:rPr>
+          <w:b/>
+          <w:bCs/>
+        </w:rPr>
+        <w:t>assertNull</w:t>
+      </w:r>
+      <w:proofErr w:type="spellEnd"/>
+      <w:r>
+        <w:rPr>
+          <w:b/>
+          <w:bCs/>
+        </w:rPr>
+        <w:t>(object)</w:t>
+      </w:r>
+      <w:r>
+        <w:t>: Asserts that the given object is null. If the object is null, the test passes; otherwise, it fails.</w:t>
+      </w:r>
+    </w:p>
+    <w:p>
+      <w:pPr>
+        <w:pStyle w:val="ListParagraph"/>
+      </w:pPr>
+      <w:r>
+        <w:t>@Test</w:t>
+      </w:r>
+    </w:p>
+    <w:p>
+      <w:pPr>
+        <w:pStyle w:val="ListParagraph"/>
+      </w:pPr>
+      <w:r>
+        <w:t xml:space="preserve">public void </w:t>
+      </w:r>
+      <w:proofErr w:type="spellStart"/>
+      <w:proofErr w:type="gramStart"/>
+      <w:r>
+        <w:t>testNullObject</w:t>
+      </w:r>
+      <w:proofErr w:type="spellEnd"/>
+      <w:r>
+        <w:t>(</w:t>
+      </w:r>
+      <w:proofErr w:type="gramEnd"/>
+      <w:r>
+        <w:t>) {</w:t>
+      </w:r>
+    </w:p>
+    <w:p>
+      <w:pPr>
+        <w:pStyle w:val="ListParagraph"/>
+      </w:pPr>
+      <w:r>
+        <w:t xml:space="preserve">    String str = </w:t>
+      </w:r>
+      <w:proofErr w:type="gramStart"/>
+      <w:r>
+        <w:t>null;</w:t>
+      </w:r>
+      <w:proofErr w:type="gramEnd"/>
+    </w:p>
+    <w:p>
+      <w:pPr>
+        <w:pStyle w:val="ListParagraph"/>
+      </w:pPr>
+      <w:r>
+        <w:t xml:space="preserve">    </w:t>
+      </w:r>
+      <w:proofErr w:type="spellStart"/>
+      <w:r>
+        <w:t>assertNull</w:t>
+      </w:r>
+      <w:proofErr w:type="spellEnd"/>
+      <w:r>
+        <w:t>(str</w:t>
+      </w:r>
+      <w:proofErr w:type="gramStart"/>
+      <w:r>
+        <w:t>);</w:t>
+      </w:r>
+      <w:proofErr w:type="gramEnd"/>
+    </w:p>
+    <w:p>
+      <w:pPr>
+        <w:pStyle w:val="ListParagraph"/>
+      </w:pPr>
+      <w:r>
+        <w:t>}</w:t>
+      </w:r>
+    </w:p>
+    <w:p>
+      <w:pPr>
+        <w:pStyle w:val="ListParagraph"/>
+        <w:numPr>
+          <w:ilvl w:val="0"/>
+          <w:numId w:val="7"/>
+        </w:numPr>
+      </w:pPr>
+      <w:proofErr w:type="spellStart"/>
+      <w:r>
+        <w:rPr>
+          <w:b/>
+          <w:bCs/>
+        </w:rPr>
+        <w:t>assertNotNull</w:t>
+      </w:r>
+      <w:proofErr w:type="spellEnd"/>
+      <w:r>
+        <w:rPr>
+          <w:b/>
+          <w:bCs/>
+        </w:rPr>
+        <w:t>(object)</w:t>
+      </w:r>
+      <w:r>
+        <w:t>: Asserts that the given object is not null. If the object is not null, the test passes; otherwise, it fails.</w:t>
+      </w:r>
+    </w:p>
+    <w:p>
+      <w:pPr>
+        <w:pStyle w:val="ListParagraph"/>
+      </w:pPr>
+      <w:r>
+        <w:t>@Test</w:t>
+      </w:r>
+    </w:p>
+    <w:p>
+      <w:pPr>
+        <w:pStyle w:val="ListParagraph"/>
+      </w:pPr>
+      <w:r>
+        <w:t xml:space="preserve">public void </w:t>
+      </w:r>
+      <w:proofErr w:type="spellStart"/>
+      <w:proofErr w:type="gramStart"/>
+      <w:r>
+        <w:t>testNonNullObject</w:t>
+      </w:r>
+      <w:proofErr w:type="spellEnd"/>
+      <w:r>
+        <w:t>(</w:t>
+      </w:r>
+      <w:proofErr w:type="gramEnd"/>
+      <w:r>
+        <w:t>) {</w:t>
+      </w:r>
+    </w:p>
+    <w:p>
+      <w:pPr>
+        <w:pStyle w:val="ListParagraph"/>
+      </w:pPr>
+      <w:r>
+        <w:t xml:space="preserve">    String str = "JUnit</w:t>
+      </w:r>
+      <w:proofErr w:type="gramStart"/>
+      <w:r>
+        <w:t>";</w:t>
+      </w:r>
+      <w:proofErr w:type="gramEnd"/>
+    </w:p>
+    <w:p>
+      <w:pPr>
+        <w:pStyle w:val="ListParagraph"/>
+      </w:pPr>
+      <w:r>
+        <w:t xml:space="preserve">    </w:t>
+      </w:r>
+      <w:proofErr w:type="spellStart"/>
+      <w:r>
+        <w:t>assertNotNull</w:t>
+      </w:r>
+      <w:proofErr w:type="spellEnd"/>
+      <w:r>
+        <w:t>(str</w:t>
+      </w:r>
+      <w:proofErr w:type="gramStart"/>
+      <w:r>
+        <w:t>);</w:t>
+      </w:r>
+      <w:proofErr w:type="gramEnd"/>
+    </w:p>
+    <w:p>
+      <w:pPr>
+        <w:pStyle w:val="ListParagraph"/>
+      </w:pPr>
+      <w:r>
+        <w:t>}</w:t>
+      </w:r>
+    </w:p>
+    <w:p>
+      <w:pPr>
+        <w:pStyle w:val="ListParagraph"/>
+        <w:numPr>
+          <w:ilvl w:val="0"/>
+          <w:numId w:val="7"/>
+        </w:numPr>
+      </w:pPr>
+      <w:proofErr w:type="spellStart"/>
+      <w:proofErr w:type="gramStart"/>
+      <w:r>
+        <w:rPr>
+          <w:b/>
+          <w:bCs/>
+        </w:rPr>
+        <w:t>assertSame</w:t>
+      </w:r>
+      <w:proofErr w:type="spellEnd"/>
+      <w:r>
+        <w:rPr>
+          <w:b/>
+          <w:bCs/>
+        </w:rPr>
+        <w:t>(</w:t>
+      </w:r>
+      <w:proofErr w:type="gramEnd"/>
+      <w:r>
+        <w:rPr>
+          <w:b/>
+          <w:bCs/>
+        </w:rPr>
+        <w:t>expected, actual)</w:t>
+      </w:r>
+      <w:r>
+        <w:t>: Asserts that the two objects refer to the same object instance. This assertion checks for reference equality.</w:t>
+      </w:r>
+    </w:p>
+    <w:p>
+      <w:pPr>
+        <w:pStyle w:val="ListParagraph"/>
+      </w:pPr>
+      <w:r>
+        <w:t>@Test</w:t>
+      </w:r>
+    </w:p>
+    <w:p>
+      <w:pPr>
+        <w:pStyle w:val="ListParagraph"/>
+      </w:pPr>
+      <w:r>
+        <w:t xml:space="preserve">public void </w:t>
+      </w:r>
+      <w:proofErr w:type="spellStart"/>
+      <w:proofErr w:type="gramStart"/>
+      <w:r>
+        <w:t>testSameObject</w:t>
+      </w:r>
+      <w:proofErr w:type="spellEnd"/>
+      <w:r>
+        <w:t>(</w:t>
+      </w:r>
+      <w:proofErr w:type="gramEnd"/>
+      <w:r>
+        <w:t>) {</w:t>
+      </w:r>
+    </w:p>
+    <w:p>
+      <w:pPr>
+        <w:pStyle w:val="ListParagraph"/>
+      </w:pPr>
+      <w:r>
+        <w:t xml:space="preserve">    String str1 = "JUnit</w:t>
+      </w:r>
+      <w:proofErr w:type="gramStart"/>
+      <w:r>
+        <w:t>";</w:t>
+      </w:r>
+      <w:proofErr w:type="gramEnd"/>
+    </w:p>
+    <w:p>
+      <w:pPr>
+        <w:pStyle w:val="ListParagraph"/>
+      </w:pPr>
+      <w:r>
+        <w:t xml:space="preserve">    String str2 = </w:t>
+      </w:r>
+      <w:proofErr w:type="gramStart"/>
+      <w:r>
+        <w:t>str1;</w:t>
+      </w:r>
+      <w:proofErr w:type="gramEnd"/>
+    </w:p>
+    <w:p>
+      <w:pPr>
+        <w:pStyle w:val="ListParagraph"/>
+      </w:pPr>
+      <w:r>
+        <w:t xml:space="preserve">    </w:t>
+      </w:r>
+      <w:proofErr w:type="spellStart"/>
+      <w:proofErr w:type="gramStart"/>
+      <w:r>
+        <w:t>assertSame</w:t>
+      </w:r>
+      <w:proofErr w:type="spellEnd"/>
+      <w:r>
+        <w:t>(</w:t>
+      </w:r>
+      <w:proofErr w:type="gramEnd"/>
+      <w:r>
+        <w:t>str1, str2);</w:t>
+      </w:r>
+    </w:p>
+    <w:p>
+      <w:pPr>
+        <w:pStyle w:val="ListParagraph"/>
+      </w:pPr>
+      <w:r>
+        <w:t>}</w:t>
+      </w:r>
+    </w:p>
+    <w:p>
+      <w:pPr>
+        <w:pStyle w:val="ListParagraph"/>
+        <w:numPr>
+          <w:ilvl w:val="0"/>
+          <w:numId w:val="7"/>
+        </w:numPr>
+      </w:pPr>
+      <w:proofErr w:type="spellStart"/>
+      <w:proofErr w:type="gramStart"/>
+      <w:r>
+        <w:rPr>
+          <w:b/>
+          <w:bCs/>
+        </w:rPr>
+        <w:t>assertNotSame</w:t>
+      </w:r>
+      <w:proofErr w:type="spellEnd"/>
+      <w:r>
+        <w:rPr>
+          <w:b/>
+          <w:bCs/>
+        </w:rPr>
+        <w:t>(</w:t>
+      </w:r>
+      <w:proofErr w:type="gramEnd"/>
+      <w:r>
+        <w:rPr>
+          <w:b/>
+          <w:bCs/>
+        </w:rPr>
+        <w:t>expected, actual)</w:t>
+      </w:r>
+      <w:r>
+        <w:t>: Asserts that the two objects do not refer to the same object instance. This assertion checks for reference inequality.</w:t>
+      </w:r>
+    </w:p>
+    <w:p>
+      <w:pPr>
+        <w:pStyle w:val="ListParagraph"/>
+      </w:pPr>
+      <w:r>
+        <w:t>@Test</w:t>
+      </w:r>
+    </w:p>
+    <w:p>
+      <w:pPr>
+        <w:pStyle w:val="ListParagraph"/>
+      </w:pPr>
+      <w:r>
+        <w:t xml:space="preserve">public void </w:t>
+      </w:r>
+      <w:proofErr w:type="spellStart"/>
+      <w:proofErr w:type="gramStart"/>
+      <w:r>
+        <w:t>testDifferentObjects</w:t>
+      </w:r>
+      <w:proofErr w:type="spellEnd"/>
+      <w:r>
+        <w:t>(</w:t>
+      </w:r>
+      <w:proofErr w:type="gramEnd"/>
+      <w:r>
+        <w:t>) {</w:t>
+      </w:r>
+    </w:p>
+    <w:p>
+      <w:pPr>
+        <w:pStyle w:val="ListParagraph"/>
+      </w:pPr>
+      <w:r>
+        <w:t xml:space="preserve">    String str1 = new String("JUnit"</w:t>
+      </w:r>
+      <w:proofErr w:type="gramStart"/>
+      <w:r>
+        <w:t>);</w:t>
+      </w:r>
+      <w:proofErr w:type="gramEnd"/>
+    </w:p>
+    <w:p>
+      <w:pPr>
+        <w:pStyle w:val="ListParagraph"/>
+      </w:pPr>
+      <w:r>
+        <w:t xml:space="preserve">    String str2 = new String("JUnit"</w:t>
+      </w:r>
+      <w:proofErr w:type="gramStart"/>
+      <w:r>
+        <w:t>);</w:t>
+      </w:r>
+      <w:proofErr w:type="gramEnd"/>
+    </w:p>
+    <w:p>
+      <w:pPr>
+        <w:pStyle w:val="ListParagraph"/>
+      </w:pPr>
+      <w:r>
+        <w:t xml:space="preserve">    </w:t>
+      </w:r>
+      <w:proofErr w:type="spellStart"/>
+      <w:proofErr w:type="gramStart"/>
+      <w:r>
+        <w:t>assertNotSame</w:t>
+      </w:r>
+      <w:proofErr w:type="spellEnd"/>
+      <w:r>
+        <w:t>(</w:t>
+      </w:r>
+      <w:proofErr w:type="gramEnd"/>
+      <w:r>
+        <w:t>str1, str2);</w:t>
+      </w:r>
+    </w:p>
+    <w:p>
+      <w:pPr>
+        <w:pStyle w:val="ListParagraph"/>
+      </w:pPr>
+      <w:r>
+        <w:t>}</w:t>
+      </w:r>
+    </w:p>
+    <w:p>
+      <w:r>
+        <w:t xml:space="preserve">These are just a few examples of assertion methods provided by JUnit. There are many more assertion methods available, such as </w:t>
+      </w:r>
+      <w:proofErr w:type="spellStart"/>
+      <w:r>
+        <w:rPr>
+          <w:b/>
+          <w:bCs/>
+        </w:rPr>
+        <w:t>assertArrayEquals</w:t>
+      </w:r>
+      <w:proofErr w:type="spellEnd"/>
+      <w:r>
+        <w:t xml:space="preserve">, </w:t>
+      </w:r>
+      <w:proofErr w:type="spellStart"/>
+      <w:r>
+        <w:rPr>
+          <w:b/>
+          <w:bCs/>
+        </w:rPr>
+        <w:t>assertThrows</w:t>
+      </w:r>
+      <w:proofErr w:type="spellEnd"/>
+      <w:r>
+        <w:t xml:space="preserve">, </w:t>
+      </w:r>
+      <w:proofErr w:type="spellStart"/>
+      <w:r>
+        <w:rPr>
+          <w:b/>
+          <w:bCs/>
+        </w:rPr>
+        <w:t>assertDoesNotThrow</w:t>
+      </w:r>
+      <w:proofErr w:type="spellEnd"/>
+      <w:r>
+        <w:t xml:space="preserve">, </w:t>
+      </w:r>
+      <w:proofErr w:type="spellStart"/>
+      <w:r>
+        <w:rPr>
+          <w:b/>
+          <w:bCs/>
+        </w:rPr>
+        <w:t>assertIterableEquals</w:t>
+      </w:r>
+      <w:proofErr w:type="spellEnd"/>
+      <w:r>
+        <w:t>, and others. Developers choose assertion methods based on the type of test and the nature of the expected outcome they want to verify. Using assertions effectively helps ensure that the code behaves as expected under different conditions and scenarios.</w:t>
       </w:r>
     </w:p>
     <w:sectPr>
@@ -1720,6 +2652,119 @@
       <w:lvlJc w:val="right"/>
       <w:pPr>
         <w:ind w:left="6840" w:hanging="180"/>
+      </w:pPr>
+    </w:lvl>
+  </w:abstractNum>
+  <w:abstractNum w:abstractNumId="6" w15:restartNumberingAfterBreak="0">
+    <w:nsid w:val="77596E49"/>
+    <w:multiLevelType w:val="multilevel"/>
+    <w:tmpl w:val="49281B24"/>
+    <w:lvl w:ilvl="0">
+      <w:start w:val="1"/>
+      <w:numFmt w:val="decimal"/>
+      <w:lvlText w:val="%1."/>
+      <w:lvlJc w:val="left"/>
+      <w:pPr>
+        <w:tabs>
+          <w:tab w:val="num" w:pos="720"/>
+        </w:tabs>
+        <w:ind w:left="720" w:hanging="360"/>
+      </w:pPr>
+    </w:lvl>
+    <w:lvl w:ilvl="1" w:tentative="1">
+      <w:start w:val="1"/>
+      <w:numFmt w:val="decimal"/>
+      <w:lvlText w:val="%2."/>
+      <w:lvlJc w:val="left"/>
+      <w:pPr>
+        <w:tabs>
+          <w:tab w:val="num" w:pos="1440"/>
+        </w:tabs>
+        <w:ind w:left="1440" w:hanging="360"/>
+      </w:pPr>
+    </w:lvl>
+    <w:lvl w:ilvl="2" w:tentative="1">
+      <w:start w:val="1"/>
+      <w:numFmt w:val="decimal"/>
+      <w:lvlText w:val="%3."/>
+      <w:lvlJc w:val="left"/>
+      <w:pPr>
+        <w:tabs>
+          <w:tab w:val="num" w:pos="2160"/>
+        </w:tabs>
+        <w:ind w:left="2160" w:hanging="360"/>
+      </w:pPr>
+    </w:lvl>
+    <w:lvl w:ilvl="3" w:tentative="1">
+      <w:start w:val="1"/>
+      <w:numFmt w:val="decimal"/>
+      <w:lvlText w:val="%4."/>
+      <w:lvlJc w:val="left"/>
+      <w:pPr>
+        <w:tabs>
+          <w:tab w:val="num" w:pos="2880"/>
+        </w:tabs>
+        <w:ind w:left="2880" w:hanging="360"/>
+      </w:pPr>
+    </w:lvl>
+    <w:lvl w:ilvl="4" w:tentative="1">
+      <w:start w:val="1"/>
+      <w:numFmt w:val="decimal"/>
+      <w:lvlText w:val="%5."/>
+      <w:lvlJc w:val="left"/>
+      <w:pPr>
+        <w:tabs>
+          <w:tab w:val="num" w:pos="3600"/>
+        </w:tabs>
+        <w:ind w:left="3600" w:hanging="360"/>
+      </w:pPr>
+    </w:lvl>
+    <w:lvl w:ilvl="5" w:tentative="1">
+      <w:start w:val="1"/>
+      <w:numFmt w:val="decimal"/>
+      <w:lvlText w:val="%6."/>
+      <w:lvlJc w:val="left"/>
+      <w:pPr>
+        <w:tabs>
+          <w:tab w:val="num" w:pos="4320"/>
+        </w:tabs>
+        <w:ind w:left="4320" w:hanging="360"/>
+      </w:pPr>
+    </w:lvl>
+    <w:lvl w:ilvl="6" w:tentative="1">
+      <w:start w:val="1"/>
+      <w:numFmt w:val="decimal"/>
+      <w:lvlText w:val="%7."/>
+      <w:lvlJc w:val="left"/>
+      <w:pPr>
+        <w:tabs>
+          <w:tab w:val="num" w:pos="5040"/>
+        </w:tabs>
+        <w:ind w:left="5040" w:hanging="360"/>
+      </w:pPr>
+    </w:lvl>
+    <w:lvl w:ilvl="7" w:tentative="1">
+      <w:start w:val="1"/>
+      <w:numFmt w:val="decimal"/>
+      <w:lvlText w:val="%8."/>
+      <w:lvlJc w:val="left"/>
+      <w:pPr>
+        <w:tabs>
+          <w:tab w:val="num" w:pos="5760"/>
+        </w:tabs>
+        <w:ind w:left="5760" w:hanging="360"/>
+      </w:pPr>
+    </w:lvl>
+    <w:lvl w:ilvl="8" w:tentative="1">
+      <w:start w:val="1"/>
+      <w:numFmt w:val="decimal"/>
+      <w:lvlText w:val="%9."/>
+      <w:lvlJc w:val="left"/>
+      <w:pPr>
+        <w:tabs>
+          <w:tab w:val="num" w:pos="6480"/>
+        </w:tabs>
+        <w:ind w:left="6480" w:hanging="360"/>
       </w:pPr>
     </w:lvl>
   </w:abstractNum>
@@ -1740,6 +2785,9 @@
   </w:num>
   <w:num w:numId="6" w16cid:durableId="2014870732">
     <w:abstractNumId w:val="5"/>
+  </w:num>
+  <w:num w:numId="7" w16cid:durableId="530848139">
+    <w:abstractNumId w:val="6"/>
   </w:num>
 </w:numbering>
 </file>

</xml_diff>